<commit_message>
commit for readme changes
</commit_message>
<xml_diff>
--- a/Report/Task_report.docx
+++ b/Report/Task_report.docx
@@ -176,7 +176,55 @@
       <w:proofErr w:type="spellEnd"/>
       <w:proofErr w:type="gramEnd"/>
       <w:r>
-        <w:t xml:space="preserve"> know this is just a small beginning, but I am genuinely eager to grow in this skill. I am committed to learning FPGA development steadily, and I look forward to building stronger capabilities with continued practice on actual hardware.</w:t>
+        <w:t xml:space="preserve"> know this is just a small beginning, but I am genuinely eager to grow in this skill. I am committed to learning FPGA development steadily, and I look forward to building stronger capabilities with continued practice on actual </w:t>
+      </w:r>
+      <w:r>
+        <w:lastRenderedPageBreak/>
+        <w:t>hardware.</w:t>
+      </w:r>
+      <w:r>
+        <w:br/>
+      </w:r>
+      <w:r>
+        <w:rPr>
+          <w:b/>
+          <w:bCs/>
+        </w:rPr>
+        <w:drawing>
+          <wp:inline distT="0" distB="0" distL="0" distR="0" wp14:anchorId="3877444C" wp14:editId="3D2214AC">
+            <wp:extent cx="3354070" cy="2861699"/>
+            <wp:effectExtent l="0" t="0" r="0" b="0"/>
+            <wp:docPr id="2" name="Picture 2"/>
+            <wp:cNvGraphicFramePr>
+              <a:graphicFrameLocks xmlns:a="http://schemas.openxmlformats.org/drawingml/2006/main" noChangeAspect="1"/>
+            </wp:cNvGraphicFramePr>
+            <a:graphic xmlns:a="http://schemas.openxmlformats.org/drawingml/2006/main">
+              <a:graphicData uri="http://schemas.openxmlformats.org/drawingml/2006/picture">
+                <pic:pic xmlns:pic="http://schemas.openxmlformats.org/drawingml/2006/picture">
+                  <pic:nvPicPr>
+                    <pic:cNvPr id="1" name=""/>
+                    <pic:cNvPicPr/>
+                  </pic:nvPicPr>
+                  <pic:blipFill>
+                    <a:blip r:embed="rId6"/>
+                    <a:stretch>
+                      <a:fillRect/>
+                    </a:stretch>
+                  </pic:blipFill>
+                  <pic:spPr>
+                    <a:xfrm>
+                      <a:off x="0" y="0"/>
+                      <a:ext cx="3364247" cy="2870382"/>
+                    </a:xfrm>
+                    <a:prstGeom prst="rect">
+                      <a:avLst/>
+                    </a:prstGeom>
+                  </pic:spPr>
+                </pic:pic>
+              </a:graphicData>
+            </a:graphic>
+          </wp:inline>
+        </w:drawing>
       </w:r>
     </w:p>
     <w:p>
@@ -300,7 +348,6 @@
         </w:numPr>
       </w:pPr>
       <w:r>
-        <w:lastRenderedPageBreak/>
         <w:t xml:space="preserve">File parses the </w:t>
       </w:r>
       <w:proofErr w:type="gramStart"/>
@@ -346,19 +393,7 @@
         </w:numPr>
       </w:pPr>
       <w:r>
-        <w:t xml:space="preserve">This file helps to validate the </w:t>
-      </w:r>
-      <w:r>
-        <w:t>output</w:t>
-      </w:r>
-      <w:r>
-        <w:t xml:space="preserve"> </w:t>
-      </w:r>
-      <w:r>
-        <w:t>from</w:t>
-      </w:r>
-      <w:r>
-        <w:t xml:space="preserve"> STM32</w:t>
+        <w:t>This file helps to validate the output from STM32</w:t>
       </w:r>
     </w:p>
     <w:p>
@@ -459,6 +494,7 @@
           <w:ilvl w:val="1"/>
           <w:numId w:val="4"/>
         </w:numPr>
+        <w:jc w:val="both"/>
       </w:pPr>
       <w:r>
         <w:t xml:space="preserve">Validating input to stm32 using python </w:t>
@@ -496,6 +532,7 @@
         <w:rPr>
           <w:noProof/>
         </w:rPr>
+        <w:lastRenderedPageBreak/>
         <w:drawing>
           <wp:inline distT="0" distB="0" distL="0" distR="0" wp14:anchorId="686DA105" wp14:editId="094EF6A4">
             <wp:extent cx="1899307" cy="2528515"/>
@@ -514,7 +551,7 @@
                     </pic:cNvPicPr>
                   </pic:nvPicPr>
                   <pic:blipFill>
-                    <a:blip r:embed="rId6">
+                    <a:blip r:embed="rId7">
                       <a:extLst>
                         <a:ext uri="{28A0092B-C50C-407E-A947-70E740481C1C}">
                           <a14:useLocalDpi xmlns:a14="http://schemas.microsoft.com/office/drawing/2010/main" val="0"/>
@@ -547,7 +584,7 @@
           <w:noProof/>
         </w:rPr>
         <w:drawing>
-          <wp:inline distT="0" distB="0" distL="0" distR="0" wp14:anchorId="46960B0D" wp14:editId="6000E2BB">
+          <wp:inline distT="0" distB="0" distL="0" distR="0" wp14:anchorId="46960B0D" wp14:editId="63A63A15">
             <wp:extent cx="3013544" cy="2546455"/>
             <wp:effectExtent l="0" t="0" r="0" b="6350"/>
             <wp:docPr id="4" name="Picture 4"/>
@@ -564,7 +601,7 @@
                     </pic:cNvPicPr>
                   </pic:nvPicPr>
                   <pic:blipFill>
-                    <a:blip r:embed="rId7" cstate="print">
+                    <a:blip r:embed="rId8" cstate="print">
                       <a:extLst>
                         <a:ext uri="{28A0092B-C50C-407E-A947-70E740481C1C}">
                           <a14:useLocalDpi xmlns:a14="http://schemas.microsoft.com/office/drawing/2010/main" val="0"/>
@@ -646,7 +683,7 @@
                     </pic:cNvPicPr>
                   </pic:nvPicPr>
                   <pic:blipFill>
-                    <a:blip r:embed="rId8" cstate="print">
+                    <a:blip r:embed="rId9" cstate="print">
                       <a:extLst>
                         <a:ext uri="{28A0092B-C50C-407E-A947-70E740481C1C}">
                           <a14:useLocalDpi xmlns:a14="http://schemas.microsoft.com/office/drawing/2010/main" val="0"/>
@@ -952,6 +989,7 @@
           <w:lang w:eastAsia="en-IN" w:bidi="hi-IN"/>
           <w14:ligatures w14:val="none"/>
         </w:rPr>
+        <w:lastRenderedPageBreak/>
         <w:t>NodeMCU</w:t>
       </w:r>
       <w:proofErr w:type="spellEnd"/>
@@ -1408,61 +1446,107 @@
           <w:numId w:val="4"/>
         </w:numPr>
         <w:spacing w:before="100" w:beforeAutospacing="1" w:after="100" w:afterAutospacing="1" w:line="240" w:lineRule="auto"/>
-        <w:rPr>
-          <w:rFonts w:ascii="Times New Roman" w:eastAsia="Times New Roman" w:hAnsi="Times New Roman" w:cs="Times New Roman"/>
-          <w:kern w:val="0"/>
-          <w:lang w:eastAsia="en-IN" w:bidi="hi-IN"/>
-          <w14:ligatures w14:val="none"/>
-        </w:rPr>
-      </w:pPr>
-      <w:r>
-        <w:t xml:space="preserve">I </w:t>
+        <w:jc w:val="both"/>
+        <w:rPr>
+          <w:rFonts w:ascii="Times New Roman" w:eastAsia="Times New Roman" w:hAnsi="Times New Roman" w:cs="Times New Roman"/>
+          <w:kern w:val="0"/>
+          <w:lang w:eastAsia="en-IN" w:bidi="hi-IN"/>
+          <w14:ligatures w14:val="none"/>
+        </w:rPr>
+      </w:pPr>
+      <w:r>
+        <w:t>I ha</w:t>
+      </w:r>
+      <w:r>
+        <w:t>d</w:t>
+      </w:r>
+      <w:r>
+        <w:t xml:space="preserve"> issues with </w:t>
+      </w:r>
+      <w:proofErr w:type="spellStart"/>
+      <w:r>
+        <w:t>uart</w:t>
+      </w:r>
+      <w:proofErr w:type="spellEnd"/>
+      <w:r>
+        <w:t xml:space="preserve"> stream in the beginning used logic </w:t>
+      </w:r>
+      <w:proofErr w:type="spellStart"/>
+      <w:r>
+        <w:t>analyzer</w:t>
+      </w:r>
+      <w:proofErr w:type="spellEnd"/>
+      <w:r>
+        <w:t xml:space="preserve"> to probe the data and f</w:t>
+      </w:r>
+      <w:r>
+        <w:t>ound</w:t>
+      </w:r>
+      <w:r>
+        <w:t xml:space="preserve"> the issue </w:t>
+      </w:r>
+      <w:r>
+        <w:t xml:space="preserve">was </w:t>
+      </w:r>
+      <w:r>
+        <w:t>with jumper cable which had a br</w:t>
+      </w:r>
+      <w:r>
+        <w:t>o</w:t>
+      </w:r>
+      <w:r>
+        <w:t xml:space="preserve">ken connection. </w:t>
       </w:r>
       <w:proofErr w:type="gramStart"/>
       <w:r>
-        <w:t>has</w:t>
+        <w:t>So</w:t>
       </w:r>
       <w:proofErr w:type="gramEnd"/>
       <w:r>
-        <w:t xml:space="preserve"> issues with </w:t>
+        <w:t xml:space="preserve"> I soldered it </w:t>
+      </w:r>
+      <w:r>
+        <w:t>permanently</w:t>
+      </w:r>
+    </w:p>
+    <w:p>
+      <w:pPr>
+        <w:numPr>
+          <w:ilvl w:val="2"/>
+          <w:numId w:val="4"/>
+        </w:numPr>
+        <w:spacing w:before="100" w:beforeAutospacing="1" w:after="100" w:afterAutospacing="1" w:line="240" w:lineRule="auto"/>
+        <w:jc w:val="both"/>
+        <w:rPr>
+          <w:rFonts w:ascii="Times New Roman" w:eastAsia="Times New Roman" w:hAnsi="Times New Roman" w:cs="Times New Roman"/>
+          <w:kern w:val="0"/>
+          <w:lang w:eastAsia="en-IN" w:bidi="hi-IN"/>
+          <w14:ligatures w14:val="none"/>
+        </w:rPr>
+      </w:pPr>
+      <w:r>
+        <w:t xml:space="preserve">I was new to FPGA </w:t>
+      </w:r>
+      <w:r>
+        <w:t xml:space="preserve">so it </w:t>
+      </w:r>
+      <w:r>
+        <w:t xml:space="preserve">took time to read book and watch </w:t>
       </w:r>
       <w:proofErr w:type="spellStart"/>
       <w:r>
-        <w:t>uart</w:t>
+        <w:t>youtube</w:t>
       </w:r>
       <w:proofErr w:type="spellEnd"/>
       <w:r>
-        <w:t xml:space="preserve"> stream in the beginning used logic </w:t>
-      </w:r>
-      <w:proofErr w:type="spellStart"/>
-      <w:r>
-        <w:t>analyzer</w:t>
-      </w:r>
-      <w:proofErr w:type="spellEnd"/>
-      <w:r>
-        <w:t xml:space="preserve"> to probe the data and find the issue with was jumper cable issue which had a </w:t>
-      </w:r>
-      <w:proofErr w:type="spellStart"/>
-      <w:r>
-        <w:t>brken</w:t>
-      </w:r>
-      <w:proofErr w:type="spellEnd"/>
-      <w:r>
-        <w:t xml:space="preserve"> connection. </w:t>
-      </w:r>
-      <w:proofErr w:type="gramStart"/>
-      <w:r>
-        <w:t>So</w:t>
-      </w:r>
-      <w:proofErr w:type="gramEnd"/>
-      <w:r>
-        <w:t xml:space="preserve"> I soldered it </w:t>
-      </w:r>
-      <w:proofErr w:type="spellStart"/>
-      <w:r>
-        <w:t>permenetly</w:t>
-      </w:r>
-      <w:proofErr w:type="spellEnd"/>
+        <w:t xml:space="preserve"> video to get an idea. Finally decided I will learn in long run by </w:t>
+      </w:r>
+      <w:r>
+        <w:t>committing</w:t>
+      </w:r>
+      <w:r>
+        <w:t xml:space="preserve"> to purchase a board. I have ordered my board and will look in to it.</w:t>
+      </w:r>
     </w:p>
     <w:p>
       <w:pPr>
@@ -1471,35 +1555,16 @@
           <w:numId w:val="4"/>
         </w:numPr>
         <w:spacing w:before="100" w:beforeAutospacing="1" w:after="100" w:afterAutospacing="1" w:line="240" w:lineRule="auto"/>
-        <w:rPr>
-          <w:rFonts w:ascii="Times New Roman" w:eastAsia="Times New Roman" w:hAnsi="Times New Roman" w:cs="Times New Roman"/>
-          <w:kern w:val="0"/>
-          <w:lang w:eastAsia="en-IN" w:bidi="hi-IN"/>
-          <w14:ligatures w14:val="none"/>
-        </w:rPr>
-      </w:pPr>
-      <w:r>
-        <w:t xml:space="preserve">I was new to FPGA </w:t>
-      </w:r>
-      <w:r>
-        <w:t xml:space="preserve">so it </w:t>
-      </w:r>
-      <w:r>
-        <w:t xml:space="preserve">took time to read book and watch </w:t>
-      </w:r>
-      <w:proofErr w:type="spellStart"/>
-      <w:r>
-        <w:t>youtube</w:t>
-      </w:r>
-      <w:proofErr w:type="spellEnd"/>
-      <w:r>
-        <w:t xml:space="preserve"> video to get an idea. Finally decided I will learn in long run by </w:t>
-      </w:r>
-      <w:r>
-        <w:t>committing</w:t>
-      </w:r>
-      <w:r>
-        <w:t xml:space="preserve"> to purchase a board. I have ordered my board and will look in to it.</w:t>
+        <w:jc w:val="both"/>
+        <w:rPr>
+          <w:rFonts w:ascii="Times New Roman" w:eastAsia="Times New Roman" w:hAnsi="Times New Roman" w:cs="Times New Roman"/>
+          <w:kern w:val="0"/>
+          <w:lang w:eastAsia="en-IN" w:bidi="hi-IN"/>
+          <w14:ligatures w14:val="none"/>
+        </w:rPr>
+      </w:pPr>
+      <w:r>
+        <w:t xml:space="preserve">faced some challenge working from home under limited setup. But it was fun. I managed to scrap components from my hobby projects and gets things going. </w:t>
       </w:r>
     </w:p>
     <w:p>
@@ -1509,16 +1574,22 @@
           <w:numId w:val="4"/>
         </w:numPr>
         <w:spacing w:before="100" w:beforeAutospacing="1" w:after="100" w:afterAutospacing="1" w:line="240" w:lineRule="auto"/>
-        <w:rPr>
-          <w:rFonts w:ascii="Times New Roman" w:eastAsia="Times New Roman" w:hAnsi="Times New Roman" w:cs="Times New Roman"/>
-          <w:kern w:val="0"/>
-          <w:lang w:eastAsia="en-IN" w:bidi="hi-IN"/>
-          <w14:ligatures w14:val="none"/>
-        </w:rPr>
-      </w:pPr>
-      <w:r>
-        <w:lastRenderedPageBreak/>
-        <w:t xml:space="preserve">It was faced some challenge working from home under limited setup. But it was fun. I managed to scrap components from my hobby projects and gets things going. </w:t>
+        <w:jc w:val="both"/>
+        <w:rPr>
+          <w:rFonts w:ascii="Times New Roman" w:eastAsia="Times New Roman" w:hAnsi="Times New Roman" w:cs="Times New Roman"/>
+          <w:kern w:val="0"/>
+          <w:lang w:eastAsia="en-IN" w:bidi="hi-IN"/>
+          <w14:ligatures w14:val="none"/>
+        </w:rPr>
+      </w:pPr>
+      <w:r>
+        <w:t xml:space="preserve">I got stuck XADC wizard I tried to simulate a sin wave and see the waveforms but outputs </w:t>
+      </w:r>
+      <w:r>
+        <w:t>were</w:t>
+      </w:r>
+      <w:r>
+        <w:t xml:space="preserve"> high z.  </w:t>
       </w:r>
     </w:p>
     <w:p>
@@ -1646,7 +1717,7 @@
                     </pic:cNvPicPr>
                   </pic:nvPicPr>
                   <pic:blipFill>
-                    <a:blip r:embed="rId9" cstate="print">
+                    <a:blip r:embed="rId10" cstate="print">
                       <a:extLst>
                         <a:ext uri="{28A0092B-C50C-407E-A947-70E740481C1C}">
                           <a14:useLocalDpi xmlns:a14="http://schemas.microsoft.com/office/drawing/2010/main" val="0"/>
@@ -1885,6 +1956,7 @@
           <w:ilvl w:val="2"/>
           <w:numId w:val="4"/>
         </w:numPr>
+        <w:jc w:val="both"/>
       </w:pPr>
       <w:r>
         <w:t xml:space="preserve">For the demonstration, I captured 16 samples per cycle. At a baud rate of 921,600, the channel supports roughly 92,160 </w:t>
@@ -3004,6 +3076,7 @@
   <w:style w:type="character" w:default="1" w:styleId="DefaultParagraphFont">
     <w:name w:val="Default Paragraph Font"/>
     <w:uiPriority w:val="1"/>
+    <w:semiHidden/>
     <w:unhideWhenUsed/>
   </w:style>
   <w:style w:type="table" w:default="1" w:styleId="TableNormal">

</xml_diff>